<commit_message>
Add skill set tailored for the job cover letter
- change the cover_letter_prototype as the template for adding the skill sets
- add the skill_set json for skill and skill details
- change the python jupyter notebook for adding the skill sets
</commit_message>
<xml_diff>
--- a/cover_letter_prototype.docx
+++ b/cover_letter_prototype.docx
@@ -238,12 +238,12 @@
       </w:pPr>
       <w:r>
         <w:rPr>
-          <w:rFonts w:cs="Times New Roman"/>
+          <w:rFonts w:cs="Times New Roman" w:hint="eastAsia"/>
           <w:b/>
           <w:bCs/>
           <w:color w:val="000000" w:themeColor="text1"/>
         </w:rPr>
-        <w:t>Analytical Ability</w:t>
+        <w:t>SKILL_1</w:t>
       </w:r>
       <w:r>
         <w:rPr>
@@ -268,24 +268,17 @@
       </w:r>
       <w:r>
         <w:rPr>
-          <w:rFonts w:cs="Times New Roman"/>
-          <w:color w:val="000000" w:themeColor="text1"/>
-        </w:rPr>
-        <w:t>In my role as a Financial Analyst at Luminys Systems Corp</w:t>
-      </w:r>
-      <w:r>
-        <w:rPr>
           <w:rFonts w:cs="Times New Roman" w:hint="eastAsia"/>
           <w:color w:val="000000" w:themeColor="text1"/>
         </w:rPr>
-        <w:t>.</w:t>
-      </w:r>
-      <w:r>
-        <w:rPr>
-          <w:rFonts w:cs="Times New Roman"/>
-          <w:color w:val="000000" w:themeColor="text1"/>
-        </w:rPr>
-        <w:t xml:space="preserve"> and previously as a Data Analyst at Tripalink, I have developed a strong foundation in data analysis, database management systems, and business intelligence. At Luminys, I focused on financial planning, budgeting, and cash flow forecasting, working closely with project managers to refine budget allocations and improve financial efficiency. At Tripalink, I conducted in-depth analyses of the company’s CRM system, optimized data collection pipelines, and developed dashboards to track key business metrics. </w:t>
+        <w:t>SKILL_DETAILS_1</w:t>
+      </w:r>
+      <w:r>
+        <w:rPr>
+          <w:rFonts w:cs="Times New Roman"/>
+          <w:color w:val="000000" w:themeColor="text1"/>
+        </w:rPr>
+        <w:t xml:space="preserve"> </w:t>
       </w:r>
     </w:p>
     <w:p>
@@ -307,128 +300,81 @@
       </w:pPr>
       <w:r>
         <w:rPr>
-          <w:rFonts w:cs="Times New Roman"/>
+          <w:rFonts w:cs="Times New Roman" w:hint="eastAsia"/>
           <w:b/>
           <w:bCs/>
           <w:color w:val="000000" w:themeColor="text1"/>
         </w:rPr>
-        <w:t>Program</w:t>
-      </w:r>
-      <w:r>
-        <w:rPr>
-          <w:rFonts w:cs="Times New Roman"/>
+        <w:t>SKILL_2</w:t>
+      </w:r>
+      <w:r>
+        <w:rPr>
+          <w:rFonts w:cs="Times New Roman"/>
+          <w:color w:val="000000" w:themeColor="text1"/>
+        </w:rPr>
+        <w:t xml:space="preserve"> </w:t>
+      </w:r>
+      <w:r>
+        <w:rPr>
+          <w:rFonts w:cs="Times New Roman" w:hint="eastAsia"/>
+          <w:color w:val="000000" w:themeColor="text1"/>
+        </w:rPr>
+        <w:t>-</w:t>
+      </w:r>
+      <w:r>
+        <w:rPr>
+          <w:rFonts w:cs="Times New Roman" w:hint="eastAsia"/>
+          <w:color w:val="000000" w:themeColor="text1"/>
+        </w:rPr>
+        <w:t xml:space="preserve"> </w:t>
+      </w:r>
+      <w:r>
+        <w:rPr>
+          <w:rFonts w:cs="Times New Roman" w:hint="eastAsia"/>
+          <w:color w:val="000000" w:themeColor="text1"/>
+        </w:rPr>
+        <w:t>SKILL_DETAILS_2</w:t>
+      </w:r>
+    </w:p>
+    <w:p>
+      <w:pPr>
+        <w:jc w:val="left"/>
+        <w:rPr>
+          <w:rFonts w:cs="Times New Roman"/>
+          <w:color w:val="000000" w:themeColor="text1"/>
+        </w:rPr>
+      </w:pPr>
+    </w:p>
+    <w:p>
+      <w:pPr>
+        <w:jc w:val="left"/>
+        <w:rPr>
+          <w:rFonts w:cs="Times New Roman"/>
+          <w:color w:val="000000" w:themeColor="text1"/>
+        </w:rPr>
+      </w:pPr>
+      <w:r>
+        <w:rPr>
+          <w:rFonts w:cs="Times New Roman" w:hint="eastAsia"/>
           <w:b/>
           <w:bCs/>
           <w:color w:val="000000" w:themeColor="text1"/>
         </w:rPr>
-        <w:t>m</w:t>
-      </w:r>
-      <w:r>
-        <w:rPr>
-          <w:rFonts w:cs="Times New Roman"/>
-          <w:b/>
-          <w:bCs/>
-          <w:color w:val="000000" w:themeColor="text1"/>
-        </w:rPr>
-        <w:t>ing</w:t>
-      </w:r>
-      <w:r>
-        <w:rPr>
-          <w:rFonts w:cs="Times New Roman"/>
-          <w:b/>
-          <w:bCs/>
-          <w:color w:val="000000" w:themeColor="text1"/>
-        </w:rPr>
-        <w:t xml:space="preserve"> </w:t>
-      </w:r>
-      <w:r>
-        <w:rPr>
-          <w:rFonts w:cs="Times New Roman"/>
-          <w:b/>
-          <w:bCs/>
-          <w:color w:val="000000" w:themeColor="text1"/>
-        </w:rPr>
-        <w:t>S</w:t>
-      </w:r>
-      <w:r>
-        <w:rPr>
-          <w:rFonts w:cs="Times New Roman"/>
-          <w:b/>
-          <w:bCs/>
-          <w:color w:val="000000" w:themeColor="text1"/>
-        </w:rPr>
-        <w:t>kill</w:t>
-      </w:r>
-      <w:r>
-        <w:rPr>
-          <w:rFonts w:cs="Times New Roman"/>
-          <w:b/>
-          <w:bCs/>
-          <w:color w:val="000000" w:themeColor="text1"/>
-        </w:rPr>
-        <w:t>s</w:t>
-      </w:r>
-      <w:r>
-        <w:rPr>
-          <w:rFonts w:cs="Times New Roman"/>
-          <w:color w:val="000000" w:themeColor="text1"/>
-        </w:rPr>
-        <w:t xml:space="preserve"> </w:t>
+        <w:t>SKILL_3</w:t>
+      </w:r>
+      <w:r>
+        <w:rPr>
+          <w:rFonts w:cs="Times New Roman"/>
+          <w:color w:val="000000" w:themeColor="text1"/>
+        </w:rPr>
+        <w:t xml:space="preserve"> - </w:t>
       </w:r>
       <w:r>
         <w:rPr>
           <w:rFonts w:cs="Times New Roman" w:hint="eastAsia"/>
           <w:color w:val="000000" w:themeColor="text1"/>
         </w:rPr>
-        <w:t xml:space="preserve">- </w:t>
-      </w:r>
-      <w:r>
-        <w:rPr>
-          <w:rFonts w:cs="Times New Roman"/>
-          <w:color w:val="000000" w:themeColor="text1"/>
-        </w:rPr>
-        <w:t>I am proficient in SQL and Python for data manipulation, financial modeling, and predictive analytics. My expertise includes regression modeling, classification modeling, and clustering analysis, which I have applied to forecast financial performance and optimize business strategies. Additionally, I have extensive experience in data cleaning, exploratory data analysis, and dashboard creation to visualize KPIs and enhance decision-making. My strong foundation in statistics and probability enables me to evaluate different scenarios and develop accurate predictive models.</w:t>
-      </w:r>
-    </w:p>
-    <w:p>
-      <w:pPr>
-        <w:jc w:val="left"/>
-        <w:rPr>
-          <w:rFonts w:cs="Times New Roman"/>
-          <w:color w:val="000000" w:themeColor="text1"/>
-        </w:rPr>
-      </w:pPr>
-    </w:p>
-    <w:p>
-      <w:pPr>
-        <w:jc w:val="left"/>
-        <w:rPr>
-          <w:rFonts w:cs="Times New Roman"/>
-          <w:color w:val="000000" w:themeColor="text1"/>
-        </w:rPr>
-      </w:pPr>
-      <w:r>
-        <w:rPr>
-          <w:rFonts w:cs="Times New Roman"/>
-          <w:b/>
-          <w:bCs/>
-          <w:color w:val="000000" w:themeColor="text1"/>
-        </w:rPr>
-        <w:t>Soft Skills</w:t>
-      </w:r>
-      <w:r>
-        <w:rPr>
-          <w:rFonts w:cs="Times New Roman"/>
-          <w:color w:val="000000" w:themeColor="text1"/>
-        </w:rPr>
-        <w:t xml:space="preserve"> - </w:t>
-      </w:r>
-      <w:r>
-        <w:rPr>
-          <w:rFonts w:cs="Times New Roman"/>
-          <w:color w:val="000000" w:themeColor="text1"/>
-        </w:rPr>
-        <w:t>Beyond technical expertise, my experiences at Luminys Systems Corp, Tripalink, and Ernst &amp; Young have strengthened my communication, problem-solving, and stakeholder management skills. I have successfully collaborated with cross-functional teams, presented data-driven insights to executives, and adapted to high-pressure environments with tight deadlines. My ability to bridge the gap between data analysis and business strategy makes me a strong candidate for this role.</w:t>
+        <w:t>SKILL_DETAILS_3</w:t>
       </w:r>
     </w:p>
     <w:p>

</xml_diff>